<commit_message>
Updated and Submitted Practice doc
</commit_message>
<xml_diff>
--- a/PracticalExercises/s227284240 - Document Structure Practice.docx
+++ b/PracticalExercises/s227284240 - Document Structure Practice.docx
@@ -1,6 +1,6 @@
 
 <file path=word/document.xml><?xml version="1.0" encoding="utf-8"?>
-<w:document xmlns:wpc="http://schemas.microsoft.com/office/word/2010/wordprocessingCanvas" xmlns:cx="http://schemas.microsoft.com/office/drawing/2014/chartex" xmlns:cx1="http://schemas.microsoft.com/office/drawing/2015/9/8/chartex" xmlns:cx2="http://schemas.microsoft.com/office/drawing/2015/10/21/chartex" xmlns:cx3="http://schemas.microsoft.com/office/drawing/2016/5/9/chartex" xmlns:cx4="http://schemas.microsoft.com/office/drawing/2016/5/10/chartex" xmlns:cx5="http://schemas.microsoft.com/office/drawing/2016/5/11/chartex" xmlns:cx6="http://schemas.microsoft.com/office/drawing/2016/5/12/chartex" xmlns:cx7="http://schemas.microsoft.com/office/drawing/2016/5/13/chartex" xmlns:cx8="http://schemas.microsoft.com/office/drawing/2016/5/14/chartex" xmlns:mc="http://schemas.openxmlformats.org/markup-compatibility/2006" xmlns:aink="http://schemas.microsoft.com/office/drawing/2016/ink" xmlns:am3d="http://schemas.microsoft.com/office/drawing/2017/model3d" xmlns:o="urn:schemas-microsoft-com:office:office" xmlns:r="http://schemas.openxmlformats.org/officeDocument/2006/relationships" xmlns:m="http://schemas.openxmlformats.org/officeDocument/2006/math" xmlns:v="urn:schemas-microsoft-com:vml" xmlns:wp14="http://schemas.microsoft.com/office/word/2010/wordprocessingDrawing" xmlns:wp="http://schemas.openxmlformats.org/drawingml/2006/wordprocessingDrawing" xmlns:w10="urn:schemas-microsoft-com:office:word" xmlns:w="http://schemas.openxmlformats.org/wordprocessingml/2006/main" xmlns:w14="http://schemas.microsoft.com/office/word/2010/wordml" xmlns:w15="http://schemas.microsoft.com/office/word/2012/wordml" xmlns:w16cid="http://schemas.microsoft.com/office/word/2016/wordml/cid" xmlns:w16se="http://schemas.microsoft.com/office/word/2015/wordml/symex" xmlns:wpg="http://schemas.microsoft.com/office/word/2010/wordprocessingGroup" xmlns:wpi="http://schemas.microsoft.com/office/word/2010/wordprocessingInk" xmlns:wne="http://schemas.microsoft.com/office/word/2006/wordml" xmlns:wps="http://schemas.microsoft.com/office/word/2010/wordprocessingShape" mc:Ignorable="w14 w15 w16se w16cid wp14">
+<w:document xmlns:wpc="http://schemas.microsoft.com/office/word/2010/wordprocessingCanvas" xmlns:cx="http://schemas.microsoft.com/office/drawing/2014/chartex" xmlns:cx1="http://schemas.microsoft.com/office/drawing/2015/9/8/chartex" xmlns:cx2="http://schemas.microsoft.com/office/drawing/2015/10/21/chartex" xmlns:cx3="http://schemas.microsoft.com/office/drawing/2016/5/9/chartex" xmlns:cx4="http://schemas.microsoft.com/office/drawing/2016/5/10/chartex" xmlns:cx5="http://schemas.microsoft.com/office/drawing/2016/5/11/chartex" xmlns:cx6="http://schemas.microsoft.com/office/drawing/2016/5/12/chartex" xmlns:cx7="http://schemas.microsoft.com/office/drawing/2016/5/13/chartex" xmlns:cx8="http://schemas.microsoft.com/office/drawing/2016/5/14/chartex" xmlns:mc="http://schemas.openxmlformats.org/markup-compatibility/2006" xmlns:aink="http://schemas.microsoft.com/office/drawing/2016/ink" xmlns:am3d="http://schemas.microsoft.com/office/drawing/2017/model3d" xmlns:o="urn:schemas-microsoft-com:office:office" xmlns:r="http://schemas.openxmlformats.org/officeDocument/2006/relationships" xmlns:m="http://schemas.openxmlformats.org/officeDocument/2006/math" xmlns:v="urn:schemas-microsoft-com:vml" xmlns:wp14="http://schemas.microsoft.com/office/word/2010/wordprocessingDrawing" xmlns:wp="http://schemas.openxmlformats.org/drawingml/2006/wordprocessingDrawing" xmlns:w10="urn:schemas-microsoft-com:office:word" xmlns:w="http://schemas.openxmlformats.org/wordprocessingml/2006/main" xmlns:w14="http://schemas.microsoft.com/office/word/2010/wordml" xmlns:w15="http://schemas.microsoft.com/office/word/2012/wordml" xmlns:w16cex="http://schemas.microsoft.com/office/word/2018/wordml/cex" xmlns:w16cid="http://schemas.microsoft.com/office/word/2016/wordml/cid" xmlns:w16="http://schemas.microsoft.com/office/word/2018/wordml" xmlns:w16sdtdh="http://schemas.microsoft.com/office/word/2020/wordml/sdtdatahash" xmlns:w16se="http://schemas.microsoft.com/office/word/2015/wordml/symex" xmlns:wpg="http://schemas.microsoft.com/office/word/2010/wordprocessingGroup" xmlns:wpi="http://schemas.microsoft.com/office/word/2010/wordprocessingInk" xmlns:wne="http://schemas.microsoft.com/office/word/2006/wordml" xmlns:wps="http://schemas.microsoft.com/office/word/2010/wordprocessingShape" mc:Ignorable="w14 w15 w16se w16cid w16 w16cex w16sdtdh wp14">
   <w:body>
     <w:sdt>
       <w:sdtPr>
@@ -29,7 +29,7 @@
             <mc:AlternateContent>
               <mc:Choice Requires="wpg">
                 <w:drawing>
-                  <wp:anchor distT="0" distB="0" distL="114300" distR="114300" simplePos="0" relativeHeight="251659264" behindDoc="1" locked="0" layoutInCell="1" allowOverlap="1">
+                  <wp:anchor distT="0" distB="0" distL="114300" distR="114300" simplePos="0" relativeHeight="251659264" behindDoc="1" locked="0" layoutInCell="1" allowOverlap="1" wp14:anchorId="3B63EB24" wp14:editId="0340A663">
                     <wp:simplePos x="0" y="0"/>
                     <wp:positionH relativeFrom="page">
                       <wp:align>center</wp:align>
@@ -723,7 +723,7 @@
               </mc:Choice>
               <mc:Fallback>
                 <w:pict>
-                  <v:group id="Group 48" o:spid="_x0000_s1026" style="position:absolute;margin-left:0;margin-top:0;width:540pt;height:10in;z-index:-251657216;mso-width-percent:882;mso-height-percent:909;mso-position-horizontal:center;mso-position-horizontal-relative:page;mso-position-vertical:center;mso-position-vertical-relative:page;mso-width-percent:882;mso-height-percent:909" coordsize="68580,91440" o:gfxdata="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">
+                  <v:group w14:anchorId="3B63EB24" id="Group 48" o:spid="_x0000_s1026" style="position:absolute;margin-left:0;margin-top:0;width:540pt;height:10in;z-index:-251657216;mso-width-percent:882;mso-height-percent:909;mso-position-horizontal:center;mso-position-horizontal-relative:page;mso-position-vertical:center;mso-position-vertical-relative:page;mso-width-percent:882;mso-height-percent:909" coordsize="68580,91440" o:gfxdata="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">
                     <v:group id="Group 49" o:spid="_x0000_s1027" style="position:absolute;width:68580;height:91440" coordsize="68580,91440" o:gfxdata="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">
                       <v:rect id="Rectangle 54" o:spid="_x0000_s1028" style="position:absolute;width:68580;height:91440;visibility:visible;mso-wrap-style:square;v-text-anchor:top" o:gfxdata="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" fillcolor="#485870 [3122]" stroked="f" strokeweight="1pt">
                         <v:fill color2="#3d4b5f [2882]" angle="348" colors="0 #88acbb;6554f #88acbb" focus="100%" type="gradient"/>
@@ -2225,23 +2225,7 @@
           <w:sz w:val="24"/>
           <w:szCs w:val="24"/>
         </w:rPr>
-        <w:t xml:space="preserve">. I often try follow an academic tone while maintaining connection with the reader. The current text here is informal as these are just </w:t>
-      </w:r>
-      <w:proofErr w:type="gramStart"/>
-      <w:r>
-        <w:rPr>
-          <w:sz w:val="24"/>
-          <w:szCs w:val="24"/>
-        </w:rPr>
-        <w:t>notes</w:t>
-      </w:r>
-      <w:proofErr w:type="gramEnd"/>
-      <w:r>
-        <w:rPr>
-          <w:sz w:val="24"/>
-          <w:szCs w:val="24"/>
-        </w:rPr>
-        <w:t>.</w:t>
+        <w:t>. I often try follow an academic tone while maintaining connection with the reader. The current text here is informal as these are just notes.</w:t>
       </w:r>
     </w:p>
     <w:p>
@@ -2354,7 +2338,7 @@
           <w:sz w:val="24"/>
         </w:rPr>
         <w:drawing>
-          <wp:anchor distT="0" distB="0" distL="114300" distR="114300" simplePos="0" relativeHeight="251660288" behindDoc="0" locked="0" layoutInCell="1" allowOverlap="1">
+          <wp:anchor distT="0" distB="0" distL="114300" distR="114300" simplePos="0" relativeHeight="251660288" behindDoc="0" locked="0" layoutInCell="1" allowOverlap="1" wp14:anchorId="623BE36D" wp14:editId="2E90C709">
             <wp:simplePos x="0" y="0"/>
             <wp:positionH relativeFrom="margin">
               <wp:posOffset>-744323</wp:posOffset>
@@ -2722,23 +2706,7 @@
           <w:sz w:val="24"/>
           <w:szCs w:val="24"/>
         </w:rPr>
-        <w:t>The score of 95 for AI shows a notable impact gap of 17 points over the next tier of highly visual/interactive technologies, such as Extended Reality (</w:t>
-      </w:r>
-      <w:proofErr w:type="spellStart"/>
-      <w:r>
-        <w:rPr>
-          <w:sz w:val="24"/>
-          <w:szCs w:val="24"/>
-        </w:rPr>
-        <w:t>XR</w:t>
-      </w:r>
-      <w:proofErr w:type="spellEnd"/>
-      <w:r>
-        <w:rPr>
-          <w:sz w:val="24"/>
-          <w:szCs w:val="24"/>
-        </w:rPr>
-        <w:t>/AR/VR) (78), indicating a prioritization of foundational, data-processing systems over pure user-interface technologies in the decade's overall impact.</w:t>
+        <w:t>The score of 95 for AI shows a notable impact gap of 17 points over the next tier of highly visual/interactive technologies, such as Extended Reality (XR/AR/VR) (78), indicating a prioritization of foundational, data-processing systems over pure user-interface technologies in the decade's overall impact.</w:t>
       </w:r>
     </w:p>
     <w:p>
@@ -2793,10 +2761,7 @@
     </w:p>
     <w:p>
       <w:r>
-        <w:t xml:space="preserve">How I would cite a digital document(pdf): </w:t>
-      </w:r>
-      <w:r>
-        <w:t>The latest economic forecasts suggest moderate growth (Global Trade Alliance, 2025).</w:t>
+        <w:t>How I would cite a digital document(pdf): The latest economic forecasts suggest moderate growth (Global Trade Alliance, 2025).</w:t>
       </w:r>
     </w:p>
     <w:p>
@@ -2852,6 +2817,17 @@
     <w:p>
       <w:r>
         <w:t>And that’s the end of the document</w:t>
+      </w:r>
+      <w:r>
+        <w:t xml:space="preserve">. Usually I have a 200 – 250 worded </w:t>
+      </w:r>
+      <w:proofErr w:type="gramStart"/>
+      <w:r>
+        <w:t>conclusion</w:t>
+      </w:r>
+      <w:proofErr w:type="gramEnd"/>
+      <w:r>
+        <w:t>.</w:t>
       </w:r>
     </w:p>
     <w:p>
@@ -2997,9 +2973,7 @@
         <w:lastRenderedPageBreak/>
         <w:t>Appendices</w:t>
       </w:r>
-      <w:bookmarkStart w:id="15" w:name="_GoBack"/>
       <w:bookmarkEnd w:id="14"/>
-      <w:bookmarkEnd w:id="15"/>
     </w:p>
     <w:p>
       <w:pPr>
@@ -3064,21 +3038,7 @@
         <w:rPr>
           <w:rFonts w:asciiTheme="minorHAnsi" w:hAnsiTheme="minorHAnsi" w:cstheme="minorHAnsi"/>
         </w:rPr>
-        <w:t xml:space="preserve">This table outlines the Estimated Impact Score used for graphing, which is a metric synthesized from an analysis of multiple industry reports (e.g., Gartner, McKinsey, </w:t>
-      </w:r>
-      <w:proofErr w:type="spellStart"/>
-      <w:r>
-        <w:rPr>
-          <w:rFonts w:asciiTheme="minorHAnsi" w:hAnsiTheme="minorHAnsi" w:cstheme="minorHAnsi"/>
-        </w:rPr>
-        <w:t>WEF</w:t>
-      </w:r>
-      <w:proofErr w:type="spellEnd"/>
-      <w:r>
-        <w:rPr>
-          <w:rFonts w:asciiTheme="minorHAnsi" w:hAnsiTheme="minorHAnsi" w:cstheme="minorHAnsi"/>
-        </w:rPr>
-        <w:t>) concerning technology adoption, investment, and long-term disruptive potential between 2015 and 2025.</w:t>
+        <w:t>This table outlines the Estimated Impact Score used for graphing, which is a metric synthesized from an analysis of multiple industry reports (e.g., Gartner, McKinsey, WEF) concerning technology adoption, investment, and long-term disruptive potential between 2015 and 2025.</w:t>
       </w:r>
     </w:p>
     <w:p>
@@ -3105,7 +3065,7 @@
 </file>
 
 <file path=word/endnotes.xml><?xml version="1.0" encoding="utf-8"?>
-<w:endnotes xmlns:wpc="http://schemas.microsoft.com/office/word/2010/wordprocessingCanvas" xmlns:cx="http://schemas.microsoft.com/office/drawing/2014/chartex" xmlns:cx1="http://schemas.microsoft.com/office/drawing/2015/9/8/chartex" xmlns:cx2="http://schemas.microsoft.com/office/drawing/2015/10/21/chartex" xmlns:cx3="http://schemas.microsoft.com/office/drawing/2016/5/9/chartex" xmlns:cx4="http://schemas.microsoft.com/office/drawing/2016/5/10/chartex" xmlns:cx5="http://schemas.microsoft.com/office/drawing/2016/5/11/chartex" xmlns:cx6="http://schemas.microsoft.com/office/drawing/2016/5/12/chartex" xmlns:cx7="http://schemas.microsoft.com/office/drawing/2016/5/13/chartex" xmlns:cx8="http://schemas.microsoft.com/office/drawing/2016/5/14/chartex" xmlns:mc="http://schemas.openxmlformats.org/markup-compatibility/2006" xmlns:aink="http://schemas.microsoft.com/office/drawing/2016/ink" xmlns:am3d="http://schemas.microsoft.com/office/drawing/2017/model3d" xmlns:o="urn:schemas-microsoft-com:office:office" xmlns:r="http://schemas.openxmlformats.org/officeDocument/2006/relationships" xmlns:m="http://schemas.openxmlformats.org/officeDocument/2006/math" xmlns:v="urn:schemas-microsoft-com:vml" xmlns:wp14="http://schemas.microsoft.com/office/word/2010/wordprocessingDrawing" xmlns:wp="http://schemas.openxmlformats.org/drawingml/2006/wordprocessingDrawing" xmlns:w10="urn:schemas-microsoft-com:office:word" xmlns:w="http://schemas.openxmlformats.org/wordprocessingml/2006/main" xmlns:w14="http://schemas.microsoft.com/office/word/2010/wordml" xmlns:w15="http://schemas.microsoft.com/office/word/2012/wordml" xmlns:w16cid="http://schemas.microsoft.com/office/word/2016/wordml/cid" xmlns:w16se="http://schemas.microsoft.com/office/word/2015/wordml/symex" xmlns:wpg="http://schemas.microsoft.com/office/word/2010/wordprocessingGroup" xmlns:wpi="http://schemas.microsoft.com/office/word/2010/wordprocessingInk" xmlns:wne="http://schemas.microsoft.com/office/word/2006/wordml" xmlns:wps="http://schemas.microsoft.com/office/word/2010/wordprocessingShape" mc:Ignorable="w14 w15 w16se w16cid wp14">
+<w:endnotes xmlns:wpc="http://schemas.microsoft.com/office/word/2010/wordprocessingCanvas" xmlns:cx="http://schemas.microsoft.com/office/drawing/2014/chartex" xmlns:cx1="http://schemas.microsoft.com/office/drawing/2015/9/8/chartex" xmlns:cx2="http://schemas.microsoft.com/office/drawing/2015/10/21/chartex" xmlns:cx3="http://schemas.microsoft.com/office/drawing/2016/5/9/chartex" xmlns:cx4="http://schemas.microsoft.com/office/drawing/2016/5/10/chartex" xmlns:cx5="http://schemas.microsoft.com/office/drawing/2016/5/11/chartex" xmlns:cx6="http://schemas.microsoft.com/office/drawing/2016/5/12/chartex" xmlns:cx7="http://schemas.microsoft.com/office/drawing/2016/5/13/chartex" xmlns:cx8="http://schemas.microsoft.com/office/drawing/2016/5/14/chartex" xmlns:mc="http://schemas.openxmlformats.org/markup-compatibility/2006" xmlns:aink="http://schemas.microsoft.com/office/drawing/2016/ink" xmlns:am3d="http://schemas.microsoft.com/office/drawing/2017/model3d" xmlns:o="urn:schemas-microsoft-com:office:office" xmlns:r="http://schemas.openxmlformats.org/officeDocument/2006/relationships" xmlns:m="http://schemas.openxmlformats.org/officeDocument/2006/math" xmlns:v="urn:schemas-microsoft-com:vml" xmlns:wp14="http://schemas.microsoft.com/office/word/2010/wordprocessingDrawing" xmlns:wp="http://schemas.openxmlformats.org/drawingml/2006/wordprocessingDrawing" xmlns:w10="urn:schemas-microsoft-com:office:word" xmlns:w="http://schemas.openxmlformats.org/wordprocessingml/2006/main" xmlns:w14="http://schemas.microsoft.com/office/word/2010/wordml" xmlns:w15="http://schemas.microsoft.com/office/word/2012/wordml" xmlns:w16cex="http://schemas.microsoft.com/office/word/2018/wordml/cex" xmlns:w16cid="http://schemas.microsoft.com/office/word/2016/wordml/cid" xmlns:w16="http://schemas.microsoft.com/office/word/2018/wordml" xmlns:w16sdtdh="http://schemas.microsoft.com/office/word/2020/wordml/sdtdatahash" xmlns:w16se="http://schemas.microsoft.com/office/word/2015/wordml/symex" xmlns:wpg="http://schemas.microsoft.com/office/word/2010/wordprocessingGroup" xmlns:wpi="http://schemas.microsoft.com/office/word/2010/wordprocessingInk" xmlns:wne="http://schemas.microsoft.com/office/word/2006/wordml" xmlns:wps="http://schemas.microsoft.com/office/word/2010/wordprocessingShape" mc:Ignorable="w14 w15 w16se w16cid w16 w16cex w16sdtdh wp14">
   <w:endnote w:type="separator" w:id="-1">
     <w:p>
       <w:pPr>
@@ -3130,7 +3090,7 @@
 </file>
 
 <file path=word/footer1.xml><?xml version="1.0" encoding="utf-8"?>
-<w:ftr xmlns:wpc="http://schemas.microsoft.com/office/word/2010/wordprocessingCanvas" xmlns:cx="http://schemas.microsoft.com/office/drawing/2014/chartex" xmlns:cx1="http://schemas.microsoft.com/office/drawing/2015/9/8/chartex" xmlns:cx2="http://schemas.microsoft.com/office/drawing/2015/10/21/chartex" xmlns:cx3="http://schemas.microsoft.com/office/drawing/2016/5/9/chartex" xmlns:cx4="http://schemas.microsoft.com/office/drawing/2016/5/10/chartex" xmlns:cx5="http://schemas.microsoft.com/office/drawing/2016/5/11/chartex" xmlns:cx6="http://schemas.microsoft.com/office/drawing/2016/5/12/chartex" xmlns:cx7="http://schemas.microsoft.com/office/drawing/2016/5/13/chartex" xmlns:cx8="http://schemas.microsoft.com/office/drawing/2016/5/14/chartex" xmlns:mc="http://schemas.openxmlformats.org/markup-compatibility/2006" xmlns:aink="http://schemas.microsoft.com/office/drawing/2016/ink" xmlns:am3d="http://schemas.microsoft.com/office/drawing/2017/model3d" xmlns:o="urn:schemas-microsoft-com:office:office" xmlns:r="http://schemas.openxmlformats.org/officeDocument/2006/relationships" xmlns:m="http://schemas.openxmlformats.org/officeDocument/2006/math" xmlns:v="urn:schemas-microsoft-com:vml" xmlns:wp14="http://schemas.microsoft.com/office/word/2010/wordprocessingDrawing" xmlns:wp="http://schemas.openxmlformats.org/drawingml/2006/wordprocessingDrawing" xmlns:w10="urn:schemas-microsoft-com:office:word" xmlns:w="http://schemas.openxmlformats.org/wordprocessingml/2006/main" xmlns:w14="http://schemas.microsoft.com/office/word/2010/wordml" xmlns:w15="http://schemas.microsoft.com/office/word/2012/wordml" xmlns:w16cid="http://schemas.microsoft.com/office/word/2016/wordml/cid" xmlns:w16se="http://schemas.microsoft.com/office/word/2015/wordml/symex" xmlns:wpg="http://schemas.microsoft.com/office/word/2010/wordprocessingGroup" xmlns:wpi="http://schemas.microsoft.com/office/word/2010/wordprocessingInk" xmlns:wne="http://schemas.microsoft.com/office/word/2006/wordml" xmlns:wps="http://schemas.microsoft.com/office/word/2010/wordprocessingShape" mc:Ignorable="w14 w15 w16se w16cid wp14">
+<w:ftr xmlns:wpc="http://schemas.microsoft.com/office/word/2010/wordprocessingCanvas" xmlns:cx="http://schemas.microsoft.com/office/drawing/2014/chartex" xmlns:cx1="http://schemas.microsoft.com/office/drawing/2015/9/8/chartex" xmlns:cx2="http://schemas.microsoft.com/office/drawing/2015/10/21/chartex" xmlns:cx3="http://schemas.microsoft.com/office/drawing/2016/5/9/chartex" xmlns:cx4="http://schemas.microsoft.com/office/drawing/2016/5/10/chartex" xmlns:cx5="http://schemas.microsoft.com/office/drawing/2016/5/11/chartex" xmlns:cx6="http://schemas.microsoft.com/office/drawing/2016/5/12/chartex" xmlns:cx7="http://schemas.microsoft.com/office/drawing/2016/5/13/chartex" xmlns:cx8="http://schemas.microsoft.com/office/drawing/2016/5/14/chartex" xmlns:mc="http://schemas.openxmlformats.org/markup-compatibility/2006" xmlns:aink="http://schemas.microsoft.com/office/drawing/2016/ink" xmlns:am3d="http://schemas.microsoft.com/office/drawing/2017/model3d" xmlns:o="urn:schemas-microsoft-com:office:office" xmlns:r="http://schemas.openxmlformats.org/officeDocument/2006/relationships" xmlns:m="http://schemas.openxmlformats.org/officeDocument/2006/math" xmlns:v="urn:schemas-microsoft-com:vml" xmlns:wp14="http://schemas.microsoft.com/office/word/2010/wordprocessingDrawing" xmlns:wp="http://schemas.openxmlformats.org/drawingml/2006/wordprocessingDrawing" xmlns:w10="urn:schemas-microsoft-com:office:word" xmlns:w="http://schemas.openxmlformats.org/wordprocessingml/2006/main" xmlns:w14="http://schemas.microsoft.com/office/word/2010/wordml" xmlns:w15="http://schemas.microsoft.com/office/word/2012/wordml" xmlns:w16cex="http://schemas.microsoft.com/office/word/2018/wordml/cex" xmlns:w16cid="http://schemas.microsoft.com/office/word/2016/wordml/cid" xmlns:w16="http://schemas.microsoft.com/office/word/2018/wordml" xmlns:w16sdtdh="http://schemas.microsoft.com/office/word/2020/wordml/sdtdatahash" xmlns:w16se="http://schemas.microsoft.com/office/word/2015/wordml/symex" xmlns:wpg="http://schemas.microsoft.com/office/word/2010/wordprocessingGroup" xmlns:wpi="http://schemas.microsoft.com/office/word/2010/wordprocessingInk" xmlns:wne="http://schemas.microsoft.com/office/word/2006/wordml" xmlns:wps="http://schemas.microsoft.com/office/word/2010/wordprocessingShape" mc:Ignorable="w14 w15 w16se w16cid w16 w16cex w16sdtdh wp14">
   <w:sdt>
     <w:sdtPr>
       <w:id w:val="1265112653"/>
@@ -3224,7 +3184,7 @@
 </file>
 
 <file path=word/footnotes.xml><?xml version="1.0" encoding="utf-8"?>
-<w:footnotes xmlns:wpc="http://schemas.microsoft.com/office/word/2010/wordprocessingCanvas" xmlns:cx="http://schemas.microsoft.com/office/drawing/2014/chartex" xmlns:cx1="http://schemas.microsoft.com/office/drawing/2015/9/8/chartex" xmlns:cx2="http://schemas.microsoft.com/office/drawing/2015/10/21/chartex" xmlns:cx3="http://schemas.microsoft.com/office/drawing/2016/5/9/chartex" xmlns:cx4="http://schemas.microsoft.com/office/drawing/2016/5/10/chartex" xmlns:cx5="http://schemas.microsoft.com/office/drawing/2016/5/11/chartex" xmlns:cx6="http://schemas.microsoft.com/office/drawing/2016/5/12/chartex" xmlns:cx7="http://schemas.microsoft.com/office/drawing/2016/5/13/chartex" xmlns:cx8="http://schemas.microsoft.com/office/drawing/2016/5/14/chartex" xmlns:mc="http://schemas.openxmlformats.org/markup-compatibility/2006" xmlns:aink="http://schemas.microsoft.com/office/drawing/2016/ink" xmlns:am3d="http://schemas.microsoft.com/office/drawing/2017/model3d" xmlns:o="urn:schemas-microsoft-com:office:office" xmlns:r="http://schemas.openxmlformats.org/officeDocument/2006/relationships" xmlns:m="http://schemas.openxmlformats.org/officeDocument/2006/math" xmlns:v="urn:schemas-microsoft-com:vml" xmlns:wp14="http://schemas.microsoft.com/office/word/2010/wordprocessingDrawing" xmlns:wp="http://schemas.openxmlformats.org/drawingml/2006/wordprocessingDrawing" xmlns:w10="urn:schemas-microsoft-com:office:word" xmlns:w="http://schemas.openxmlformats.org/wordprocessingml/2006/main" xmlns:w14="http://schemas.microsoft.com/office/word/2010/wordml" xmlns:w15="http://schemas.microsoft.com/office/word/2012/wordml" xmlns:w16cid="http://schemas.microsoft.com/office/word/2016/wordml/cid" xmlns:w16se="http://schemas.microsoft.com/office/word/2015/wordml/symex" xmlns:wpg="http://schemas.microsoft.com/office/word/2010/wordprocessingGroup" xmlns:wpi="http://schemas.microsoft.com/office/word/2010/wordprocessingInk" xmlns:wne="http://schemas.microsoft.com/office/word/2006/wordml" xmlns:wps="http://schemas.microsoft.com/office/word/2010/wordprocessingShape" mc:Ignorable="w14 w15 w16se w16cid wp14">
+<w:footnotes xmlns:wpc="http://schemas.microsoft.com/office/word/2010/wordprocessingCanvas" xmlns:cx="http://schemas.microsoft.com/office/drawing/2014/chartex" xmlns:cx1="http://schemas.microsoft.com/office/drawing/2015/9/8/chartex" xmlns:cx2="http://schemas.microsoft.com/office/drawing/2015/10/21/chartex" xmlns:cx3="http://schemas.microsoft.com/office/drawing/2016/5/9/chartex" xmlns:cx4="http://schemas.microsoft.com/office/drawing/2016/5/10/chartex" xmlns:cx5="http://schemas.microsoft.com/office/drawing/2016/5/11/chartex" xmlns:cx6="http://schemas.microsoft.com/office/drawing/2016/5/12/chartex" xmlns:cx7="http://schemas.microsoft.com/office/drawing/2016/5/13/chartex" xmlns:cx8="http://schemas.microsoft.com/office/drawing/2016/5/14/chartex" xmlns:mc="http://schemas.openxmlformats.org/markup-compatibility/2006" xmlns:aink="http://schemas.microsoft.com/office/drawing/2016/ink" xmlns:am3d="http://schemas.microsoft.com/office/drawing/2017/model3d" xmlns:o="urn:schemas-microsoft-com:office:office" xmlns:r="http://schemas.openxmlformats.org/officeDocument/2006/relationships" xmlns:m="http://schemas.openxmlformats.org/officeDocument/2006/math" xmlns:v="urn:schemas-microsoft-com:vml" xmlns:wp14="http://schemas.microsoft.com/office/word/2010/wordprocessingDrawing" xmlns:wp="http://schemas.openxmlformats.org/drawingml/2006/wordprocessingDrawing" xmlns:w10="urn:schemas-microsoft-com:office:word" xmlns:w="http://schemas.openxmlformats.org/wordprocessingml/2006/main" xmlns:w14="http://schemas.microsoft.com/office/word/2010/wordml" xmlns:w15="http://schemas.microsoft.com/office/word/2012/wordml" xmlns:w16cex="http://schemas.microsoft.com/office/word/2018/wordml/cex" xmlns:w16cid="http://schemas.microsoft.com/office/word/2016/wordml/cid" xmlns:w16="http://schemas.microsoft.com/office/word/2018/wordml" xmlns:w16sdtdh="http://schemas.microsoft.com/office/word/2020/wordml/sdtdatahash" xmlns:w16se="http://schemas.microsoft.com/office/word/2015/wordml/symex" xmlns:wpg="http://schemas.microsoft.com/office/word/2010/wordprocessingGroup" xmlns:wpi="http://schemas.microsoft.com/office/word/2010/wordprocessingInk" xmlns:wne="http://schemas.microsoft.com/office/word/2006/wordml" xmlns:wps="http://schemas.microsoft.com/office/word/2010/wordprocessingShape" mc:Ignorable="w14 w15 w16se w16cid w16 w16cex w16sdtdh wp14">
   <w:footnote w:type="separator" w:id="-1">
     <w:p>
       <w:pPr>
@@ -3249,7 +3209,7 @@
 </file>
 
 <file path=word/numbering.xml><?xml version="1.0" encoding="utf-8"?>
-<w:numbering xmlns:wpc="http://schemas.microsoft.com/office/word/2010/wordprocessingCanvas" xmlns:cx="http://schemas.microsoft.com/office/drawing/2014/chartex" xmlns:cx1="http://schemas.microsoft.com/office/drawing/2015/9/8/chartex" xmlns:cx2="http://schemas.microsoft.com/office/drawing/2015/10/21/chartex" xmlns:cx3="http://schemas.microsoft.com/office/drawing/2016/5/9/chartex" xmlns:cx4="http://schemas.microsoft.com/office/drawing/2016/5/10/chartex" xmlns:cx5="http://schemas.microsoft.com/office/drawing/2016/5/11/chartex" xmlns:cx6="http://schemas.microsoft.com/office/drawing/2016/5/12/chartex" xmlns:cx7="http://schemas.microsoft.com/office/drawing/2016/5/13/chartex" xmlns:cx8="http://schemas.microsoft.com/office/drawing/2016/5/14/chartex" xmlns:mc="http://schemas.openxmlformats.org/markup-compatibility/2006" xmlns:aink="http://schemas.microsoft.com/office/drawing/2016/ink" xmlns:am3d="http://schemas.microsoft.com/office/drawing/2017/model3d" xmlns:o="urn:schemas-microsoft-com:office:office" xmlns:r="http://schemas.openxmlformats.org/officeDocument/2006/relationships" xmlns:m="http://schemas.openxmlformats.org/officeDocument/2006/math" xmlns:v="urn:schemas-microsoft-com:vml" xmlns:wp14="http://schemas.microsoft.com/office/word/2010/wordprocessingDrawing" xmlns:wp="http://schemas.openxmlformats.org/drawingml/2006/wordprocessingDrawing" xmlns:w10="urn:schemas-microsoft-com:office:word" xmlns:w="http://schemas.openxmlformats.org/wordprocessingml/2006/main" xmlns:w14="http://schemas.microsoft.com/office/word/2010/wordml" xmlns:w15="http://schemas.microsoft.com/office/word/2012/wordml" xmlns:w16cid="http://schemas.microsoft.com/office/word/2016/wordml/cid" xmlns:w16se="http://schemas.microsoft.com/office/word/2015/wordml/symex" xmlns:wpg="http://schemas.microsoft.com/office/word/2010/wordprocessingGroup" xmlns:wpi="http://schemas.microsoft.com/office/word/2010/wordprocessingInk" xmlns:wne="http://schemas.microsoft.com/office/word/2006/wordml" xmlns:wps="http://schemas.microsoft.com/office/word/2010/wordprocessingShape" mc:Ignorable="w14 w15 w16se w16cid wp14">
+<w:numbering xmlns:wpc="http://schemas.microsoft.com/office/word/2010/wordprocessingCanvas" xmlns:cx="http://schemas.microsoft.com/office/drawing/2014/chartex" xmlns:cx1="http://schemas.microsoft.com/office/drawing/2015/9/8/chartex" xmlns:cx2="http://schemas.microsoft.com/office/drawing/2015/10/21/chartex" xmlns:cx3="http://schemas.microsoft.com/office/drawing/2016/5/9/chartex" xmlns:cx4="http://schemas.microsoft.com/office/drawing/2016/5/10/chartex" xmlns:cx5="http://schemas.microsoft.com/office/drawing/2016/5/11/chartex" xmlns:cx6="http://schemas.microsoft.com/office/drawing/2016/5/12/chartex" xmlns:cx7="http://schemas.microsoft.com/office/drawing/2016/5/13/chartex" xmlns:cx8="http://schemas.microsoft.com/office/drawing/2016/5/14/chartex" xmlns:mc="http://schemas.openxmlformats.org/markup-compatibility/2006" xmlns:aink="http://schemas.microsoft.com/office/drawing/2016/ink" xmlns:am3d="http://schemas.microsoft.com/office/drawing/2017/model3d" xmlns:o="urn:schemas-microsoft-com:office:office" xmlns:r="http://schemas.openxmlformats.org/officeDocument/2006/relationships" xmlns:m="http://schemas.openxmlformats.org/officeDocument/2006/math" xmlns:v="urn:schemas-microsoft-com:vml" xmlns:wp14="http://schemas.microsoft.com/office/word/2010/wordprocessingDrawing" xmlns:wp="http://schemas.openxmlformats.org/drawingml/2006/wordprocessingDrawing" xmlns:w10="urn:schemas-microsoft-com:office:word" xmlns:w="http://schemas.openxmlformats.org/wordprocessingml/2006/main" xmlns:w14="http://schemas.microsoft.com/office/word/2010/wordml" xmlns:w15="http://schemas.microsoft.com/office/word/2012/wordml" xmlns:w16cex="http://schemas.microsoft.com/office/word/2018/wordml/cex" xmlns:w16cid="http://schemas.microsoft.com/office/word/2016/wordml/cid" xmlns:w16="http://schemas.microsoft.com/office/word/2018/wordml" xmlns:w16sdtdh="http://schemas.microsoft.com/office/word/2020/wordml/sdtdatahash" xmlns:w16se="http://schemas.microsoft.com/office/word/2015/wordml/symex" xmlns:wpg="http://schemas.microsoft.com/office/word/2010/wordprocessingGroup" xmlns:wpi="http://schemas.microsoft.com/office/word/2010/wordprocessingInk" xmlns:wne="http://schemas.microsoft.com/office/word/2006/wordml" xmlns:wps="http://schemas.microsoft.com/office/word/2010/wordprocessingShape" mc:Ignorable="w14 w15 w16se w16cid w16 w16cex w16sdtdh wp14">
   <w:abstractNum w:abstractNumId="0" w15:restartNumberingAfterBreak="0">
     <w:nsid w:val="3FCD6D1E"/>
     <w:multiLevelType w:val="hybridMultilevel"/>
@@ -3370,7 +3330,7 @@
 </file>
 
 <file path=word/styles.xml><?xml version="1.0" encoding="utf-8"?>
-<w:styles xmlns:mc="http://schemas.openxmlformats.org/markup-compatibility/2006" xmlns:r="http://schemas.openxmlformats.org/officeDocument/2006/relationships" xmlns:w="http://schemas.openxmlformats.org/wordprocessingml/2006/main" xmlns:w14="http://schemas.microsoft.com/office/word/2010/wordml" xmlns:w15="http://schemas.microsoft.com/office/word/2012/wordml" xmlns:w16cid="http://schemas.microsoft.com/office/word/2016/wordml/cid" xmlns:w16se="http://schemas.microsoft.com/office/word/2015/wordml/symex" mc:Ignorable="w14 w15 w16se w16cid">
+<w:styles xmlns:mc="http://schemas.openxmlformats.org/markup-compatibility/2006" xmlns:r="http://schemas.openxmlformats.org/officeDocument/2006/relationships" xmlns:w="http://schemas.openxmlformats.org/wordprocessingml/2006/main" xmlns:w14="http://schemas.microsoft.com/office/word/2010/wordml" xmlns:w15="http://schemas.microsoft.com/office/word/2012/wordml" xmlns:w16cex="http://schemas.microsoft.com/office/word/2018/wordml/cex" xmlns:w16cid="http://schemas.microsoft.com/office/word/2016/wordml/cid" xmlns:w16="http://schemas.microsoft.com/office/word/2018/wordml" xmlns:w16sdtdh="http://schemas.microsoft.com/office/word/2020/wordml/sdtdatahash" xmlns:w16se="http://schemas.microsoft.com/office/word/2015/wordml/symex" mc:Ignorable="w14 w15 w16se w16cid w16 w16cex w16sdtdh">
   <w:docDefaults>
     <w:rPrDefault>
       <w:rPr>
@@ -3386,7 +3346,7 @@
       </w:pPr>
     </w:pPrDefault>
   </w:docDefaults>
-  <w:latentStyles w:defLockedState="0" w:defUIPriority="99" w:defSemiHidden="0" w:defUnhideWhenUsed="0" w:defQFormat="0" w:count="375">
+  <w:latentStyles w:defLockedState="0" w:defUIPriority="99" w:defSemiHidden="0" w:defUnhideWhenUsed="0" w:defQFormat="0" w:count="376">
     <w:lsdException w:name="Normal" w:uiPriority="0" w:qFormat="1"/>
     <w:lsdException w:name="heading 1" w:uiPriority="9" w:qFormat="1"/>
     <w:lsdException w:name="heading 2" w:semiHidden="1" w:uiPriority="9" w:unhideWhenUsed="1" w:qFormat="1"/>
@@ -3492,7 +3452,6 @@
     <w:lsdException w:name="HTML Sample" w:semiHidden="1" w:unhideWhenUsed="1"/>
     <w:lsdException w:name="HTML Typewriter" w:semiHidden="1" w:unhideWhenUsed="1"/>
     <w:lsdException w:name="HTML Variable" w:semiHidden="1" w:unhideWhenUsed="1"/>
-    <w:lsdException w:name="Normal Table" w:semiHidden="1" w:unhideWhenUsed="1"/>
     <w:lsdException w:name="annotation subject" w:semiHidden="1" w:unhideWhenUsed="1"/>
     <w:lsdException w:name="No List" w:semiHidden="1" w:unhideWhenUsed="1"/>
     <w:lsdException w:name="Outline List 1" w:semiHidden="1" w:unhideWhenUsed="1"/>
@@ -3539,10 +3498,8 @@
     <w:lsdException w:name="Table Subtle 2" w:semiHidden="1" w:unhideWhenUsed="1"/>
     <w:lsdException w:name="Table Web 1" w:semiHidden="1" w:unhideWhenUsed="1"/>
     <w:lsdException w:name="Table Web 2" w:semiHidden="1" w:unhideWhenUsed="1"/>
-    <w:lsdException w:name="Table Web 3" w:semiHidden="1" w:unhideWhenUsed="1"/>
     <w:lsdException w:name="Balloon Text" w:semiHidden="1" w:unhideWhenUsed="1"/>
     <w:lsdException w:name="Table Grid" w:uiPriority="39"/>
-    <w:lsdException w:name="Table Theme" w:semiHidden="1" w:unhideWhenUsed="1"/>
     <w:lsdException w:name="Placeholder Text" w:semiHidden="1"/>
     <w:lsdException w:name="No Spacing" w:uiPriority="1" w:qFormat="1"/>
     <w:lsdException w:name="Light Shading" w:uiPriority="60"/>
@@ -3762,6 +3719,7 @@
     <w:lsdException w:name="Smart Hyperlink" w:semiHidden="1" w:unhideWhenUsed="1"/>
     <w:lsdException w:name="Hashtag" w:semiHidden="1" w:unhideWhenUsed="1"/>
     <w:lsdException w:name="Unresolved Mention" w:semiHidden="1" w:unhideWhenUsed="1"/>
+    <w:lsdException w:name="Smart Link" w:semiHidden="1" w:unhideWhenUsed="1"/>
   </w:latentStyles>
   <w:style w:type="paragraph" w:default="1" w:styleId="Normal">
     <w:name w:val="Normal"/>

</xml_diff>